<commit_message>
Updated requirement specification doc
</commit_message>
<xml_diff>
--- a/Documentos/2. Requisitos/Especificación de requisitos v1.2.docx
+++ b/Documentos/2. Requisitos/Especificación de requisitos v1.2.docx
@@ -399,21 +399,85 @@
           <w:ilvl w:val="0"/>
           <w:numId w:val="12"/>
         </w:numPr>
-        <w:ind w:left="1418" w:hanging="710"/>
-        <w:jc w:val="both"/>
-        <w:rPr>
-          <w:rFonts w:ascii="Cascadia Code" w:hAnsi="Cascadia Code"/>
-          <w:sz w:val="18"/>
-          <w:szCs w:val="18"/>
-        </w:rPr>
-      </w:pPr>
-      <w:r>
-        <w:rPr>
-          <w:rFonts w:ascii="Cascadia Code" w:hAnsi="Cascadia Code"/>
-          <w:sz w:val="18"/>
-          <w:szCs w:val="18"/>
-        </w:rPr>
-        <w:t>El usuario podrá recibir una solicitud de amistad enviada por otro usuario.</w:t>
+        <w:ind w:left="1418" w:hanging="709"/>
+        <w:jc w:val="both"/>
+        <w:rPr>
+          <w:rFonts w:ascii="Cascadia Code" w:hAnsi="Cascadia Code"/>
+          <w:sz w:val="18"/>
+          <w:szCs w:val="18"/>
+        </w:rPr>
+      </w:pPr>
+      <w:r>
+        <w:rPr>
+          <w:rFonts w:ascii="Cascadia Code" w:hAnsi="Cascadia Code"/>
+          <w:sz w:val="18"/>
+          <w:szCs w:val="18"/>
+        </w:rPr>
+        <w:t xml:space="preserve">El usuario podrá </w:t>
+      </w:r>
+      <w:r>
+        <w:rPr>
+          <w:rFonts w:ascii="Cascadia Code" w:hAnsi="Cascadia Code"/>
+          <w:sz w:val="18"/>
+          <w:szCs w:val="18"/>
+        </w:rPr>
+        <w:t>gestionar</w:t>
+      </w:r>
+      <w:r>
+        <w:rPr>
+          <w:rFonts w:ascii="Cascadia Code" w:hAnsi="Cascadia Code"/>
+          <w:sz w:val="18"/>
+          <w:szCs w:val="18"/>
+        </w:rPr>
+        <w:t xml:space="preserve"> </w:t>
+      </w:r>
+      <w:r>
+        <w:rPr>
+          <w:rFonts w:ascii="Cascadia Code" w:hAnsi="Cascadia Code"/>
+          <w:sz w:val="18"/>
+          <w:szCs w:val="18"/>
+        </w:rPr>
+        <w:t xml:space="preserve">la </w:t>
+      </w:r>
+      <w:r>
+        <w:rPr>
+          <w:rFonts w:ascii="Cascadia Code" w:hAnsi="Cascadia Code"/>
+          <w:sz w:val="18"/>
+          <w:szCs w:val="18"/>
+        </w:rPr>
+        <w:t xml:space="preserve">solicitud de amistad </w:t>
+      </w:r>
+      <w:r>
+        <w:rPr>
+          <w:rFonts w:ascii="Cascadia Code" w:hAnsi="Cascadia Code"/>
+          <w:sz w:val="18"/>
+          <w:szCs w:val="18"/>
+        </w:rPr>
+        <w:t>que recibe po</w:t>
+      </w:r>
+      <w:r>
+        <w:rPr>
+          <w:rFonts w:ascii="Cascadia Code" w:hAnsi="Cascadia Code"/>
+          <w:sz w:val="18"/>
+          <w:szCs w:val="18"/>
+        </w:rPr>
+        <w:t>r</w:t>
+      </w:r>
+      <w:r>
+        <w:rPr>
+          <w:rFonts w:ascii="Cascadia Code" w:hAnsi="Cascadia Code"/>
+          <w:sz w:val="18"/>
+          <w:szCs w:val="18"/>
+        </w:rPr>
+        <w:t xml:space="preserve"> parte de</w:t>
+      </w:r>
+      <w:r>
+        <w:rPr>
+          <w:rFonts w:ascii="Cascadia Code" w:hAnsi="Cascadia Code"/>
+          <w:sz w:val="18"/>
+          <w:szCs w:val="18"/>
+        </w:rPr>
+        <w:t xml:space="preserve"> otro usuario.</w:t>
       </w:r>
     </w:p>
     <w:p>
@@ -436,7 +500,7 @@
           <w:sz w:val="18"/>
           <w:szCs w:val="18"/>
         </w:rPr>
-        <w:t>El usuario podrá eliminar a un usuario de su red de amistades.</w:t>
+        <w:t>El usuario podrá ver el listado de amigos que tiene.</w:t>
       </w:r>
     </w:p>
     <w:p>
@@ -459,7 +523,7 @@
           <w:sz w:val="18"/>
           <w:szCs w:val="18"/>
         </w:rPr>
-        <w:t>El usuario podrá ver el listado de amigos que tiene.</w:t>
+        <w:t>El usuario podrá eliminar a un usuario de su red de amistades.</w:t>
       </w:r>
     </w:p>
     <w:p>
@@ -539,7 +603,63 @@
           <w:sz w:val="18"/>
           <w:szCs w:val="18"/>
         </w:rPr>
-        <w:t>El usuario podrá enviar un desafío de actividades a cualquiera de los usuarios que tenga en su red de amistades.</w:t>
+        <w:t>El usuario podrá enviar un</w:t>
+      </w:r>
+      <w:r>
+        <w:rPr>
+          <w:rFonts w:ascii="Cascadia Code" w:hAnsi="Cascadia Code"/>
+          <w:sz w:val="18"/>
+          <w:szCs w:val="18"/>
+        </w:rPr>
+        <w:t>a solicitud de</w:t>
+      </w:r>
+      <w:r>
+        <w:rPr>
+          <w:rFonts w:ascii="Cascadia Code" w:hAnsi="Cascadia Code"/>
+          <w:sz w:val="18"/>
+          <w:szCs w:val="18"/>
+        </w:rPr>
+        <w:t xml:space="preserve"> desafío de actividad a cualquiera de los usuarios que tenga en su red de amistades.</w:t>
+      </w:r>
+    </w:p>
+    <w:p>
+      <w:pPr>
+        <w:pStyle w:val="Prrafodelista"/>
+        <w:numPr>
+          <w:ilvl w:val="0"/>
+          <w:numId w:val="12"/>
+        </w:numPr>
+        <w:ind w:left="1418" w:hanging="710"/>
+        <w:jc w:val="both"/>
+        <w:rPr>
+          <w:rFonts w:ascii="Cascadia Code" w:hAnsi="Cascadia Code"/>
+          <w:sz w:val="18"/>
+          <w:szCs w:val="18"/>
+        </w:rPr>
+      </w:pPr>
+      <w:r>
+        <w:rPr>
+          <w:rFonts w:ascii="Cascadia Code" w:hAnsi="Cascadia Code"/>
+          <w:sz w:val="18"/>
+          <w:szCs w:val="18"/>
+        </w:rPr>
+        <w:t xml:space="preserve">El usuario podrá gestionar el desafío de actividad que recibe por </w:t>
+      </w:r>
+      <w:r>
+        <w:rPr>
+          <w:rFonts w:ascii="Cascadia Code" w:hAnsi="Cascadia Code"/>
+          <w:sz w:val="18"/>
+          <w:szCs w:val="18"/>
+        </w:rPr>
+        <w:t xml:space="preserve">parte de </w:t>
+      </w:r>
+      <w:r>
+        <w:rPr>
+          <w:rFonts w:ascii="Cascadia Code" w:hAnsi="Cascadia Code"/>
+          <w:sz w:val="18"/>
+          <w:szCs w:val="18"/>
+        </w:rPr>
+        <w:t>otro usuario.</w:t>
       </w:r>
     </w:p>
     <w:p>
@@ -814,22 +934,125 @@
           <w:ilvl w:val="0"/>
           <w:numId w:val="10"/>
         </w:numPr>
-        <w:jc w:val="both"/>
-        <w:rPr>
-          <w:rFonts w:ascii="Cascadia Code" w:hAnsi="Cascadia Code"/>
-          <w:b/>
-          <w:bCs/>
-          <w:sz w:val="18"/>
-          <w:szCs w:val="18"/>
-        </w:rPr>
-      </w:pPr>
-      <w:r>
-        <w:rPr>
-          <w:rFonts w:ascii="Cascadia Code" w:hAnsi="Cascadia Code"/>
-          <w:sz w:val="18"/>
-          <w:szCs w:val="18"/>
-        </w:rPr>
-        <w:t>El usuario podrá eliminar una actividad.</w:t>
+        <w:ind w:left="1418" w:hanging="632"/>
+        <w:jc w:val="both"/>
+        <w:rPr>
+          <w:rFonts w:ascii="Cascadia Code" w:hAnsi="Cascadia Code"/>
+          <w:b/>
+          <w:bCs/>
+          <w:sz w:val="18"/>
+          <w:szCs w:val="18"/>
+        </w:rPr>
+      </w:pPr>
+      <w:r>
+        <w:rPr>
+          <w:rFonts w:ascii="Cascadia Code" w:hAnsi="Cascadia Code"/>
+          <w:sz w:val="18"/>
+          <w:szCs w:val="18"/>
+        </w:rPr>
+        <w:t>El usuario podrá marcar la compleción de una actividad</w:t>
+      </w:r>
+      <w:r>
+        <w:rPr>
+          <w:rFonts w:ascii="Cascadia Code" w:hAnsi="Cascadia Code"/>
+          <w:sz w:val="18"/>
+          <w:szCs w:val="18"/>
+        </w:rPr>
+        <w:t xml:space="preserve"> de manera diferente según el tipo de hito</w:t>
+      </w:r>
+      <w:r>
+        <w:rPr>
+          <w:rFonts w:ascii="Cascadia Code" w:hAnsi="Cascadia Code"/>
+          <w:sz w:val="18"/>
+          <w:szCs w:val="18"/>
+        </w:rPr>
+        <w:t>.</w:t>
+      </w:r>
+    </w:p>
+    <w:p>
+      <w:pPr>
+        <w:pStyle w:val="Prrafodelista"/>
+        <w:numPr>
+          <w:ilvl w:val="0"/>
+          <w:numId w:val="13"/>
+        </w:numPr>
+        <w:ind w:left="2268" w:hanging="850"/>
+        <w:jc w:val="both"/>
+        <w:rPr>
+          <w:rFonts w:ascii="Cascadia Code" w:hAnsi="Cascadia Code"/>
+          <w:b/>
+          <w:bCs/>
+          <w:sz w:val="18"/>
+          <w:szCs w:val="18"/>
+        </w:rPr>
+      </w:pPr>
+      <w:r>
+        <w:rPr>
+          <w:rFonts w:ascii="Cascadia Code" w:hAnsi="Cascadia Code"/>
+          <w:sz w:val="18"/>
+          <w:szCs w:val="18"/>
+        </w:rPr>
+        <w:t>El usuario podrá marcar una casilla para las actividades con tipo de hito “Sí/No”</w:t>
+      </w:r>
+      <w:r>
+        <w:rPr>
+          <w:rFonts w:ascii="Cascadia Code" w:hAnsi="Cascadia Code"/>
+          <w:sz w:val="18"/>
+          <w:szCs w:val="18"/>
+        </w:rPr>
+        <w:t>.</w:t>
+      </w:r>
+    </w:p>
+    <w:p>
+      <w:pPr>
+        <w:pStyle w:val="Prrafodelista"/>
+        <w:numPr>
+          <w:ilvl w:val="0"/>
+          <w:numId w:val="13"/>
+        </w:numPr>
+        <w:ind w:left="2268" w:hanging="850"/>
+        <w:jc w:val="both"/>
+        <w:rPr>
+          <w:rFonts w:ascii="Cascadia Code" w:hAnsi="Cascadia Code"/>
+          <w:b/>
+          <w:bCs/>
+          <w:sz w:val="18"/>
+          <w:szCs w:val="18"/>
+        </w:rPr>
+      </w:pPr>
+      <w:r>
+        <w:rPr>
+          <w:rFonts w:ascii="Cascadia Code" w:hAnsi="Cascadia Code"/>
+          <w:sz w:val="18"/>
+          <w:szCs w:val="18"/>
+        </w:rPr>
+        <w:t>El usuario podrá aumentar progresivamente la cantidad hasta llegar al objetivo para las actividades con tipo de hito “Cantidad”.</w:t>
+      </w:r>
+    </w:p>
+    <w:p>
+      <w:pPr>
+        <w:pStyle w:val="Prrafodelista"/>
+        <w:numPr>
+          <w:ilvl w:val="0"/>
+          <w:numId w:val="13"/>
+        </w:numPr>
+        <w:ind w:left="2268" w:hanging="850"/>
+        <w:jc w:val="both"/>
+        <w:rPr>
+          <w:rFonts w:ascii="Cascadia Code" w:hAnsi="Cascadia Code"/>
+          <w:b/>
+          <w:bCs/>
+          <w:sz w:val="18"/>
+          <w:szCs w:val="18"/>
+        </w:rPr>
+      </w:pPr>
+      <w:r>
+        <w:rPr>
+          <w:rFonts w:ascii="Cascadia Code" w:hAnsi="Cascadia Code"/>
+          <w:sz w:val="18"/>
+          <w:szCs w:val="18"/>
+        </w:rPr>
+        <w:t>El usuario podrá iniciar un temporizador para dar comienzo a las actividades con tipo de hito “Tiempo”.</w:t>
       </w:r>
     </w:p>
     <w:p>
@@ -854,7 +1077,80 @@
           <w:sz w:val="18"/>
           <w:szCs w:val="18"/>
         </w:rPr>
-        <w:t>El usuario podrá hacer búsquedas de actividades por nombre, categoría, etc.</w:t>
+        <w:t>El usuario podrá eliminar una actividad.</w:t>
+      </w:r>
+    </w:p>
+    <w:p>
+      <w:pPr>
+        <w:pStyle w:val="Prrafodelista"/>
+        <w:numPr>
+          <w:ilvl w:val="0"/>
+          <w:numId w:val="10"/>
+        </w:numPr>
+        <w:jc w:val="both"/>
+        <w:rPr>
+          <w:rFonts w:ascii="Cascadia Code" w:hAnsi="Cascadia Code"/>
+          <w:b/>
+          <w:bCs/>
+          <w:sz w:val="18"/>
+          <w:szCs w:val="18"/>
+        </w:rPr>
+      </w:pPr>
+      <w:r>
+        <w:rPr>
+          <w:rFonts w:ascii="Cascadia Code" w:hAnsi="Cascadia Code"/>
+          <w:sz w:val="18"/>
+          <w:szCs w:val="18"/>
+        </w:rPr>
+        <w:t xml:space="preserve">El usuario podrá </w:t>
+      </w:r>
+      <w:r>
+        <w:rPr>
+          <w:rFonts w:ascii="Cascadia Code" w:hAnsi="Cascadia Code"/>
+          <w:sz w:val="18"/>
+          <w:szCs w:val="18"/>
+        </w:rPr>
+        <w:t xml:space="preserve">filtrar las </w:t>
+      </w:r>
+      <w:r>
+        <w:rPr>
+          <w:rFonts w:ascii="Cascadia Code" w:hAnsi="Cascadia Code"/>
+          <w:sz w:val="18"/>
+          <w:szCs w:val="18"/>
+        </w:rPr>
+        <w:t xml:space="preserve">actividades por </w:t>
+      </w:r>
+      <w:r>
+        <w:rPr>
+          <w:rFonts w:ascii="Cascadia Code" w:hAnsi="Cascadia Code"/>
+          <w:sz w:val="18"/>
+          <w:szCs w:val="18"/>
+        </w:rPr>
+        <w:t>título</w:t>
+      </w:r>
+      <w:r>
+        <w:rPr>
+          <w:rFonts w:ascii="Cascadia Code" w:hAnsi="Cascadia Code"/>
+          <w:sz w:val="18"/>
+          <w:szCs w:val="18"/>
+        </w:rPr>
+        <w:t>, categoría</w:t>
+      </w:r>
+      <w:r>
+        <w:rPr>
+          <w:rFonts w:ascii="Cascadia Code" w:hAnsi="Cascadia Code"/>
+          <w:sz w:val="18"/>
+          <w:szCs w:val="18"/>
+        </w:rPr>
+        <w:t xml:space="preserve"> y/o tipo de hito</w:t>
+      </w:r>
+      <w:r>
+        <w:rPr>
+          <w:rFonts w:ascii="Cascadia Code" w:hAnsi="Cascadia Code"/>
+          <w:sz w:val="18"/>
+          <w:szCs w:val="18"/>
+        </w:rPr>
+        <w:t>.</w:t>
       </w:r>
     </w:p>
     <w:p>
@@ -944,7 +1240,23 @@
           <w:sz w:val="18"/>
           <w:szCs w:val="18"/>
         </w:rPr>
-        <w:t>El usuario podrá visualizar un gráfico de barras con el seguimiento periódico (semanal, mensual, trimestral) de una actividad (p. ej.: lavarse los dientes 3 veces al día, habrá días que hagas 0, 1, 2, 3).</w:t>
+        <w:t xml:space="preserve">El usuario podrá visualizar </w:t>
+      </w:r>
+      <w:r>
+        <w:rPr>
+          <w:rFonts w:ascii="Cascadia Code" w:hAnsi="Cascadia Code"/>
+          <w:sz w:val="18"/>
+          <w:szCs w:val="18"/>
+        </w:rPr>
+        <w:t>gráficos</w:t>
+      </w:r>
+      <w:r>
+        <w:rPr>
+          <w:rFonts w:ascii="Cascadia Code" w:hAnsi="Cascadia Code"/>
+          <w:sz w:val="18"/>
+          <w:szCs w:val="18"/>
+        </w:rPr>
+        <w:t xml:space="preserve"> con el seguimiento periódico (semanal, mensual, trimestral) de una actividad (p. ej.: lavarse los dientes 3 veces al día, habrá días que hagas 0, 1, 2, 3).</w:t>
       </w:r>
     </w:p>
     <w:p>
@@ -1168,6 +1480,7 @@
           <w:sz w:val="18"/>
           <w:szCs w:val="18"/>
         </w:rPr>
+        <w:lastRenderedPageBreak/>
         <w:t>La aplicación tendrá que ser eficiente (medir con un umbral de rendimiento).</w:t>
       </w:r>
     </w:p>
@@ -1271,7 +1584,6 @@
           <w:sz w:val="18"/>
           <w:szCs w:val="18"/>
         </w:rPr>
-        <w:lastRenderedPageBreak/>
         <w:t>Se creará un widget para mostrar la información relevante de las actividades sin necesidad de abrir la aplicación</w:t>
       </w:r>
       <w:r>
@@ -2188,6 +2500,97 @@
     </w:lvl>
   </w:abstractNum>
   <w:abstractNum w:abstractNumId="9" w15:restartNumberingAfterBreak="0">
+    <w:nsid w:val="55C06963"/>
+    <w:multiLevelType w:val="hybridMultilevel"/>
+    <w:tmpl w:val="D1181C44"/>
+    <w:lvl w:ilvl="0" w:tplc="2650333C">
+      <w:start w:val="1"/>
+      <w:numFmt w:val="decimal"/>
+      <w:lvlText w:val="RF 5.%1."/>
+      <w:lvlJc w:val="left"/>
+      <w:pPr>
+        <w:ind w:left="1866" w:hanging="360"/>
+      </w:pPr>
+      <w:rPr>
+        <w:rFonts w:hint="default"/>
+        <w:b w:val="0"/>
+        <w:bCs w:val="0"/>
+      </w:rPr>
+    </w:lvl>
+    <w:lvl w:ilvl="1" w:tplc="0C0A0019" w:tentative="1">
+      <w:start w:val="1"/>
+      <w:numFmt w:val="lowerLetter"/>
+      <w:lvlText w:val="%2."/>
+      <w:lvlJc w:val="left"/>
+      <w:pPr>
+        <w:ind w:left="2586" w:hanging="360"/>
+      </w:pPr>
+    </w:lvl>
+    <w:lvl w:ilvl="2" w:tplc="0C0A001B" w:tentative="1">
+      <w:start w:val="1"/>
+      <w:numFmt w:val="lowerRoman"/>
+      <w:lvlText w:val="%3."/>
+      <w:lvlJc w:val="right"/>
+      <w:pPr>
+        <w:ind w:left="3306" w:hanging="180"/>
+      </w:pPr>
+    </w:lvl>
+    <w:lvl w:ilvl="3" w:tplc="0C0A000F" w:tentative="1">
+      <w:start w:val="1"/>
+      <w:numFmt w:val="decimal"/>
+      <w:lvlText w:val="%4."/>
+      <w:lvlJc w:val="left"/>
+      <w:pPr>
+        <w:ind w:left="4026" w:hanging="360"/>
+      </w:pPr>
+    </w:lvl>
+    <w:lvl w:ilvl="4" w:tplc="0C0A0019" w:tentative="1">
+      <w:start w:val="1"/>
+      <w:numFmt w:val="lowerLetter"/>
+      <w:lvlText w:val="%5."/>
+      <w:lvlJc w:val="left"/>
+      <w:pPr>
+        <w:ind w:left="4746" w:hanging="360"/>
+      </w:pPr>
+    </w:lvl>
+    <w:lvl w:ilvl="5" w:tplc="0C0A001B" w:tentative="1">
+      <w:start w:val="1"/>
+      <w:numFmt w:val="lowerRoman"/>
+      <w:lvlText w:val="%6."/>
+      <w:lvlJc w:val="right"/>
+      <w:pPr>
+        <w:ind w:left="5466" w:hanging="180"/>
+      </w:pPr>
+    </w:lvl>
+    <w:lvl w:ilvl="6" w:tplc="0C0A000F" w:tentative="1">
+      <w:start w:val="1"/>
+      <w:numFmt w:val="decimal"/>
+      <w:lvlText w:val="%7."/>
+      <w:lvlJc w:val="left"/>
+      <w:pPr>
+        <w:ind w:left="6186" w:hanging="360"/>
+      </w:pPr>
+    </w:lvl>
+    <w:lvl w:ilvl="7" w:tplc="0C0A0019" w:tentative="1">
+      <w:start w:val="1"/>
+      <w:numFmt w:val="lowerLetter"/>
+      <w:lvlText w:val="%8."/>
+      <w:lvlJc w:val="left"/>
+      <w:pPr>
+        <w:ind w:left="6906" w:hanging="360"/>
+      </w:pPr>
+    </w:lvl>
+    <w:lvl w:ilvl="8" w:tplc="0C0A001B" w:tentative="1">
+      <w:start w:val="1"/>
+      <w:numFmt w:val="lowerRoman"/>
+      <w:lvlText w:val="%9."/>
+      <w:lvlJc w:val="right"/>
+      <w:pPr>
+        <w:ind w:left="7626" w:hanging="180"/>
+      </w:pPr>
+    </w:lvl>
+  </w:abstractNum>
+  <w:abstractNum w:abstractNumId="10" w15:restartNumberingAfterBreak="0">
     <w:nsid w:val="6281333C"/>
     <w:multiLevelType w:val="hybridMultilevel"/>
     <w:tmpl w:val="B3F08C50"/>
@@ -2279,7 +2682,7 @@
       </w:pPr>
     </w:lvl>
   </w:abstractNum>
-  <w:abstractNum w:abstractNumId="10" w15:restartNumberingAfterBreak="0">
+  <w:abstractNum w:abstractNumId="11" w15:restartNumberingAfterBreak="0">
     <w:nsid w:val="6FDE5E2B"/>
     <w:multiLevelType w:val="hybridMultilevel"/>
     <w:tmpl w:val="9F7A9256"/>
@@ -2372,7 +2775,7 @@
       </w:pPr>
     </w:lvl>
   </w:abstractNum>
-  <w:abstractNum w:abstractNumId="11" w15:restartNumberingAfterBreak="0">
+  <w:abstractNum w:abstractNumId="12" w15:restartNumberingAfterBreak="0">
     <w:nsid w:val="747F0AE1"/>
     <w:multiLevelType w:val="hybridMultilevel"/>
     <w:tmpl w:val="1138D6AC"/>
@@ -2482,22 +2885,25 @@
     <w:abstractNumId w:val="3"/>
   </w:num>
   <w:num w:numId="7" w16cid:durableId="1921475713">
-    <w:abstractNumId w:val="10"/>
+    <w:abstractNumId w:val="11"/>
   </w:num>
   <w:num w:numId="8" w16cid:durableId="1755659999">
     <w:abstractNumId w:val="6"/>
   </w:num>
   <w:num w:numId="9" w16cid:durableId="117336961">
-    <w:abstractNumId w:val="11"/>
+    <w:abstractNumId w:val="12"/>
   </w:num>
   <w:num w:numId="10" w16cid:durableId="2110734474">
     <w:abstractNumId w:val="5"/>
   </w:num>
   <w:num w:numId="11" w16cid:durableId="2030911644">
-    <w:abstractNumId w:val="9"/>
+    <w:abstractNumId w:val="10"/>
   </w:num>
   <w:num w:numId="12" w16cid:durableId="938562630">
     <w:abstractNumId w:val="7"/>
+  </w:num>
+  <w:num w:numId="13" w16cid:durableId="1082332650">
+    <w:abstractNumId w:val="9"/>
   </w:num>
 </w:numbering>
 </file>

</xml_diff>

<commit_message>
Update Requirement specification doc contents
</commit_message>
<xml_diff>
--- a/Documentos/2. Requisitos/Especificación de requisitos v1.2.docx
+++ b/Documentos/2. Requisitos/Especificación de requisitos v1.2.docx
@@ -2,62 +2,6 @@
 <file path=word/document.xml><?xml version="1.0" encoding="utf-8"?>
 <w:document xmlns:wpc="http://schemas.microsoft.com/office/word/2010/wordprocessingCanvas" xmlns:cx="http://schemas.microsoft.com/office/drawing/2014/chartex" xmlns:cx1="http://schemas.microsoft.com/office/drawing/2015/9/8/chartex" xmlns:cx2="http://schemas.microsoft.com/office/drawing/2015/10/21/chartex" xmlns:cx3="http://schemas.microsoft.com/office/drawing/2016/5/9/chartex" xmlns:cx4="http://schemas.microsoft.com/office/drawing/2016/5/10/chartex" xmlns:cx5="http://schemas.microsoft.com/office/drawing/2016/5/11/chartex" xmlns:cx6="http://schemas.microsoft.com/office/drawing/2016/5/12/chartex" xmlns:cx7="http://schemas.microsoft.com/office/drawing/2016/5/13/chartex" xmlns:cx8="http://schemas.microsoft.com/office/drawing/2016/5/14/chartex" xmlns:mc="http://schemas.openxmlformats.org/markup-compatibility/2006" xmlns:aink="http://schemas.microsoft.com/office/drawing/2016/ink" xmlns:am3d="http://schemas.microsoft.com/office/drawing/2017/model3d" xmlns:o="urn:schemas-microsoft-com:office:office" xmlns:oel="http://schemas.microsoft.com/office/2019/extlst" xmlns:r="http://schemas.openxmlformats.org/officeDocument/2006/relationships" xmlns:m="http://schemas.openxmlformats.org/officeDocument/2006/math" xmlns:v="urn:schemas-microsoft-com:vml" xmlns:wp14="http://schemas.microsoft.com/office/word/2010/wordprocessingDrawing" xmlns:wp="http://schemas.openxmlformats.org/drawingml/2006/wordprocessingDrawing" xmlns:w10="urn:schemas-microsoft-com:office:word" xmlns:w="http://schemas.openxmlformats.org/wordprocessingml/2006/main" xmlns:w14="http://schemas.microsoft.com/office/word/2010/wordml" xmlns:w15="http://schemas.microsoft.com/office/word/2012/wordml" xmlns:w16cex="http://schemas.microsoft.com/office/word/2018/wordml/cex" xmlns:w16cid="http://schemas.microsoft.com/office/word/2016/wordml/cid" xmlns:w16="http://schemas.microsoft.com/office/word/2018/wordml" xmlns:w16du="http://schemas.microsoft.com/office/word/2023/wordml/word16du" xmlns:w16sdtdh="http://schemas.microsoft.com/office/word/2020/wordml/sdtdatahash" xmlns:w16sdtfl="http://schemas.microsoft.com/office/word/2024/wordml/sdtformatlock" xmlns:w16se="http://schemas.microsoft.com/office/word/2015/wordml/symex" xmlns:wpg="http://schemas.microsoft.com/office/word/2010/wordprocessingGroup" xmlns:wpi="http://schemas.microsoft.com/office/word/2010/wordprocessingInk" xmlns:wne="http://schemas.microsoft.com/office/word/2006/wordml" xmlns:wps="http://schemas.microsoft.com/office/word/2010/wordprocessingShape" mc:Ignorable="w14 w15 w16se w16cid w16 w16cex w16sdtdh w16sdtfl w16du wp14">
   <w:body>
-    <w:p>
-      <w:pPr>
-        <w:rPr>
-          <w:rFonts w:ascii="Consolas" w:hAnsi="Consolas"/>
-          <w:b/>
-          <w:bCs/>
-          <w:color w:val="00B0F0"/>
-          <w:sz w:val="24"/>
-          <w:szCs w:val="24"/>
-        </w:rPr>
-      </w:pPr>
-      <w:r>
-        <w:rPr>
-          <w:rFonts w:ascii="Consolas" w:hAnsi="Consolas"/>
-          <w:b/>
-          <w:bCs/>
-          <w:color w:val="00B0F0"/>
-          <w:sz w:val="24"/>
-          <w:szCs w:val="24"/>
-        </w:rPr>
-        <w:t>01</w:t>
-      </w:r>
-      <w:r>
-        <w:rPr>
-          <w:rFonts w:ascii="Consolas" w:hAnsi="Consolas"/>
-          <w:b/>
-          <w:bCs/>
-          <w:color w:val="00B0F0"/>
-          <w:sz w:val="24"/>
-          <w:szCs w:val="24"/>
-        </w:rPr>
-        <w:t>/0</w:t>
-      </w:r>
-      <w:r>
-        <w:rPr>
-          <w:rFonts w:ascii="Consolas" w:hAnsi="Consolas"/>
-          <w:b/>
-          <w:bCs/>
-          <w:color w:val="00B0F0"/>
-          <w:sz w:val="24"/>
-          <w:szCs w:val="24"/>
-        </w:rPr>
-        <w:t>3</w:t>
-      </w:r>
-      <w:r>
-        <w:rPr>
-          <w:rFonts w:ascii="Consolas" w:hAnsi="Consolas"/>
-          <w:b/>
-          <w:bCs/>
-          <w:color w:val="00B0F0"/>
-          <w:sz w:val="24"/>
-          <w:szCs w:val="24"/>
-        </w:rPr>
-        <w:t>/2025</w:t>
-      </w:r>
-    </w:p>
     <w:p>
       <w:pPr>
         <w:rPr>
@@ -603,23 +547,7 @@
           <w:sz w:val="18"/>
           <w:szCs w:val="18"/>
         </w:rPr>
-        <w:t>El usuario podrá enviar un</w:t>
-      </w:r>
-      <w:r>
-        <w:rPr>
-          <w:rFonts w:ascii="Cascadia Code" w:hAnsi="Cascadia Code"/>
-          <w:sz w:val="18"/>
-          <w:szCs w:val="18"/>
-        </w:rPr>
-        <w:t>a solicitud de</w:t>
-      </w:r>
-      <w:r>
-        <w:rPr>
-          <w:rFonts w:ascii="Cascadia Code" w:hAnsi="Cascadia Code"/>
-          <w:sz w:val="18"/>
-          <w:szCs w:val="18"/>
-        </w:rPr>
-        <w:t xml:space="preserve"> desafío de actividad a cualquiera de los usuarios que tenga en su red de amistades.</w:t>
+        <w:t>El usuario podrá ver un listado con todas las conversaciones que tiene con sus amigos.</w:t>
       </w:r>
     </w:p>
     <w:p>
@@ -643,7 +571,63 @@
           <w:sz w:val="18"/>
           <w:szCs w:val="18"/>
         </w:rPr>
-        <w:t xml:space="preserve">El usuario podrá gestionar el desafío de actividad que recibe por </w:t>
+        <w:t>El usuario podrá enviar un</w:t>
+      </w:r>
+      <w:r>
+        <w:rPr>
+          <w:rFonts w:ascii="Cascadia Code" w:hAnsi="Cascadia Code"/>
+          <w:sz w:val="18"/>
+          <w:szCs w:val="18"/>
+        </w:rPr>
+        <w:t>a solicitud de</w:t>
+      </w:r>
+      <w:r>
+        <w:rPr>
+          <w:rFonts w:ascii="Cascadia Code" w:hAnsi="Cascadia Code"/>
+          <w:sz w:val="18"/>
+          <w:szCs w:val="18"/>
+        </w:rPr>
+        <w:t xml:space="preserve"> desafío de actividad a cualquiera de los usuarios que tenga en su red de amistades.</w:t>
+      </w:r>
+    </w:p>
+    <w:p>
+      <w:pPr>
+        <w:pStyle w:val="Prrafodelista"/>
+        <w:numPr>
+          <w:ilvl w:val="0"/>
+          <w:numId w:val="12"/>
+        </w:numPr>
+        <w:ind w:left="1418" w:hanging="710"/>
+        <w:jc w:val="both"/>
+        <w:rPr>
+          <w:rFonts w:ascii="Cascadia Code" w:hAnsi="Cascadia Code"/>
+          <w:sz w:val="18"/>
+          <w:szCs w:val="18"/>
+        </w:rPr>
+      </w:pPr>
+      <w:r>
+        <w:rPr>
+          <w:rFonts w:ascii="Cascadia Code" w:hAnsi="Cascadia Code"/>
+          <w:sz w:val="18"/>
+          <w:szCs w:val="18"/>
+        </w:rPr>
+        <w:t xml:space="preserve">El usuario podrá gestionar </w:t>
+      </w:r>
+      <w:r>
+        <w:rPr>
+          <w:rFonts w:ascii="Cascadia Code" w:hAnsi="Cascadia Code"/>
+          <w:sz w:val="18"/>
+          <w:szCs w:val="18"/>
+        </w:rPr>
+        <w:t>la solicitud d</w:t>
+      </w:r>
+      <w:r>
+        <w:rPr>
+          <w:rFonts w:ascii="Cascadia Code" w:hAnsi="Cascadia Code"/>
+          <w:sz w:val="18"/>
+          <w:szCs w:val="18"/>
+        </w:rPr>
+        <w:t xml:space="preserve">el desafío de actividad que recibe por </w:t>
       </w:r>
       <w:r>
         <w:rPr>
@@ -660,6 +644,30 @@
           <w:szCs w:val="18"/>
         </w:rPr>
         <w:t>otro usuario.</w:t>
+      </w:r>
+    </w:p>
+    <w:p>
+      <w:pPr>
+        <w:pStyle w:val="Prrafodelista"/>
+        <w:numPr>
+          <w:ilvl w:val="0"/>
+          <w:numId w:val="12"/>
+        </w:numPr>
+        <w:ind w:left="1418" w:hanging="710"/>
+        <w:jc w:val="both"/>
+        <w:rPr>
+          <w:rFonts w:ascii="Cascadia Code" w:hAnsi="Cascadia Code"/>
+          <w:sz w:val="18"/>
+          <w:szCs w:val="18"/>
+        </w:rPr>
+      </w:pPr>
+      <w:r>
+        <w:rPr>
+          <w:rFonts w:ascii="Cascadia Code" w:hAnsi="Cascadia Code"/>
+          <w:sz w:val="18"/>
+          <w:szCs w:val="18"/>
+        </w:rPr>
+        <w:t>El usuario podrá ver un listado con todos los desafíos que ha recibido y que ha enviado a otros usuarios.</w:t>
       </w:r>
     </w:p>
     <w:p>
@@ -776,7 +784,39 @@
           <w:sz w:val="18"/>
           <w:szCs w:val="18"/>
         </w:rPr>
-        <w:t>El usuario podrá establecer el tipo de hito (sí/no, cantidad, tiempo) con el que se marca la compleción de la actividad.</w:t>
+        <w:t xml:space="preserve">El usuario podrá establecer el tipo de hito (sí/no, </w:t>
+      </w:r>
+      <w:r>
+        <w:rPr>
+          <w:rFonts w:ascii="Cascadia Code" w:hAnsi="Cascadia Code"/>
+          <w:sz w:val="18"/>
+          <w:szCs w:val="18"/>
+        </w:rPr>
+        <w:t xml:space="preserve">por </w:t>
+      </w:r>
+      <w:r>
+        <w:rPr>
+          <w:rFonts w:ascii="Cascadia Code" w:hAnsi="Cascadia Code"/>
+          <w:sz w:val="18"/>
+          <w:szCs w:val="18"/>
+        </w:rPr>
+        <w:t>cantidad</w:t>
+      </w:r>
+      <w:r>
+        <w:rPr>
+          <w:rFonts w:ascii="Cascadia Code" w:hAnsi="Cascadia Code"/>
+          <w:sz w:val="18"/>
+          <w:szCs w:val="18"/>
+        </w:rPr>
+        <w:t xml:space="preserve"> o por </w:t>
+      </w:r>
+      <w:r>
+        <w:rPr>
+          <w:rFonts w:ascii="Cascadia Code" w:hAnsi="Cascadia Code"/>
+          <w:sz w:val="18"/>
+          <w:szCs w:val="18"/>
+        </w:rPr>
+        <w:t>tiempo) con el que se marca la compleción de la actividad.</w:t>
       </w:r>
     </w:p>
     <w:p>
@@ -1026,7 +1066,23 @@
           <w:sz w:val="18"/>
           <w:szCs w:val="18"/>
         </w:rPr>
-        <w:t>El usuario podrá aumentar progresivamente la cantidad hasta llegar al objetivo para las actividades con tipo de hito “Cantidad”.</w:t>
+        <w:t>El usuario podrá aumentar progresivamente la cantidad hasta llegar al objetivo para las actividades con tipo de hito “</w:t>
+      </w:r>
+      <w:r>
+        <w:rPr>
+          <w:rFonts w:ascii="Cascadia Code" w:hAnsi="Cascadia Code"/>
+          <w:sz w:val="18"/>
+          <w:szCs w:val="18"/>
+        </w:rPr>
+        <w:t>Por c</w:t>
+      </w:r>
+      <w:r>
+        <w:rPr>
+          <w:rFonts w:ascii="Cascadia Code" w:hAnsi="Cascadia Code"/>
+          <w:sz w:val="18"/>
+          <w:szCs w:val="18"/>
+        </w:rPr>
+        <w:t>antidad”.</w:t>
       </w:r>
     </w:p>
     <w:p>
@@ -1052,7 +1108,23 @@
           <w:sz w:val="18"/>
           <w:szCs w:val="18"/>
         </w:rPr>
-        <w:t>El usuario podrá iniciar un temporizador para dar comienzo a las actividades con tipo de hito “Tiempo”.</w:t>
+        <w:t>El usuario podrá iniciar un temporizador para dar comienzo a las actividades con tipo de hito “</w:t>
+      </w:r>
+      <w:r>
+        <w:rPr>
+          <w:rFonts w:ascii="Cascadia Code" w:hAnsi="Cascadia Code"/>
+          <w:sz w:val="18"/>
+          <w:szCs w:val="18"/>
+        </w:rPr>
+        <w:t>Por t</w:t>
+      </w:r>
+      <w:r>
+        <w:rPr>
+          <w:rFonts w:ascii="Cascadia Code" w:hAnsi="Cascadia Code"/>
+          <w:sz w:val="18"/>
+          <w:szCs w:val="18"/>
+        </w:rPr>
+        <w:t>iempo”.</w:t>
       </w:r>
     </w:p>
     <w:p>
@@ -1240,23 +1312,7 @@
           <w:sz w:val="18"/>
           <w:szCs w:val="18"/>
         </w:rPr>
-        <w:t xml:space="preserve">El usuario podrá visualizar </w:t>
-      </w:r>
-      <w:r>
-        <w:rPr>
-          <w:rFonts w:ascii="Cascadia Code" w:hAnsi="Cascadia Code"/>
-          <w:sz w:val="18"/>
-          <w:szCs w:val="18"/>
-        </w:rPr>
-        <w:t>gráficos</w:t>
-      </w:r>
-      <w:r>
-        <w:rPr>
-          <w:rFonts w:ascii="Cascadia Code" w:hAnsi="Cascadia Code"/>
-          <w:sz w:val="18"/>
-          <w:szCs w:val="18"/>
-        </w:rPr>
-        <w:t xml:space="preserve"> con el seguimiento periódico (semanal, mensual, trimestral) de una actividad (p. ej.: lavarse los dientes 3 veces al día, habrá días que hagas 0, 1, 2, 3).</w:t>
+        <w:t>El usuario podrá ver diferentes datos sobre la racha (racha actual y mejor racha).</w:t>
       </w:r>
     </w:p>
     <w:p>
@@ -1282,8 +1338,51 @@
           <w:sz w:val="18"/>
           <w:szCs w:val="18"/>
         </w:rPr>
-        <w:t>El usuario podrá ver diferentes datos sobre la racha (racha actual y mejor racha).</w:t>
-      </w:r>
+        <w:t xml:space="preserve">El usuario podrá visualizar </w:t>
+      </w:r>
+      <w:r>
+        <w:rPr>
+          <w:rFonts w:ascii="Cascadia Code" w:hAnsi="Cascadia Code"/>
+          <w:sz w:val="18"/>
+          <w:szCs w:val="18"/>
+        </w:rPr>
+        <w:t>gráficos</w:t>
+      </w:r>
+      <w:r>
+        <w:rPr>
+          <w:rFonts w:ascii="Cascadia Code" w:hAnsi="Cascadia Code"/>
+          <w:sz w:val="18"/>
+          <w:szCs w:val="18"/>
+        </w:rPr>
+        <w:t xml:space="preserve"> con el seguimiento periódico (semanal, mensual, trimestral) de una actividad (p. ej.: lavarse los dientes 3 veces al día, habrá días que hagas 0, 1, 2, 3).</w:t>
+      </w:r>
+    </w:p>
+    <w:p>
+      <w:pPr>
+        <w:rPr>
+          <w:rFonts w:ascii="Cascadia Code" w:hAnsi="Cascadia Code"/>
+          <w:sz w:val="18"/>
+          <w:szCs w:val="18"/>
+        </w:rPr>
+      </w:pPr>
+    </w:p>
+    <w:p>
+      <w:pPr>
+        <w:rPr>
+          <w:rFonts w:ascii="Cascadia Code" w:hAnsi="Cascadia Code"/>
+          <w:sz w:val="18"/>
+          <w:szCs w:val="18"/>
+        </w:rPr>
+      </w:pPr>
+    </w:p>
+    <w:p>
+      <w:pPr>
+        <w:rPr>
+          <w:rFonts w:ascii="Cascadia Code" w:hAnsi="Cascadia Code"/>
+          <w:sz w:val="18"/>
+          <w:szCs w:val="18"/>
+        </w:rPr>
+      </w:pPr>
     </w:p>
     <w:p>
       <w:pPr>
@@ -1309,7 +1408,12 @@
           <w:szCs w:val="18"/>
         </w:rPr>
       </w:pPr>
-      <w:r>
+    </w:p>
+    <w:p>
+      <w:pPr>
+        <w:pStyle w:val="Prrafodelista"/>
+        <w:ind w:left="142"/>
+        <w:jc w:val="both"/>
         <w:rPr>
           <w:rFonts w:ascii="Cascadia Code" w:hAnsi="Cascadia Code"/>
           <w:b/>
@@ -1319,6 +1423,18 @@
           <w:sz w:val="18"/>
           <w:szCs w:val="18"/>
         </w:rPr>
+      </w:pPr>
+      <w:r>
+        <w:rPr>
+          <w:rFonts w:ascii="Cascadia Code" w:hAnsi="Cascadia Code"/>
+          <w:b/>
+          <w:bCs/>
+          <w:i/>
+          <w:iCs/>
+          <w:sz w:val="18"/>
+          <w:szCs w:val="18"/>
+        </w:rPr>
+        <w:lastRenderedPageBreak/>
         <w:t xml:space="preserve">REQUISITOS </w:t>
       </w:r>
       <w:r>
@@ -1480,7 +1596,6 @@
           <w:sz w:val="18"/>
           <w:szCs w:val="18"/>
         </w:rPr>
-        <w:lastRenderedPageBreak/>
         <w:t>La aplicación tendrá que ser eficiente (medir con un umbral de rendimiento).</w:t>
       </w:r>
     </w:p>
@@ -1640,13 +1755,15 @@
           <w:rFonts w:ascii="Cascadia Code" w:hAnsi="Cascadia Code"/>
           <w:b/>
           <w:bCs/>
-          <w:sz w:val="18"/>
-          <w:szCs w:val="18"/>
-        </w:rPr>
-      </w:pPr>
-      <w:r>
-        <w:rPr>
-          <w:rFonts w:ascii="Cascadia Code" w:hAnsi="Cascadia Code"/>
+          <w:strike/>
+          <w:sz w:val="18"/>
+          <w:szCs w:val="18"/>
+        </w:rPr>
+      </w:pPr>
+      <w:r>
+        <w:rPr>
+          <w:rFonts w:ascii="Cascadia Code" w:hAnsi="Cascadia Code"/>
+          <w:strike/>
           <w:sz w:val="18"/>
           <w:szCs w:val="18"/>
         </w:rPr>

</xml_diff>